<commit_message>
Added branch rename command
</commit_message>
<xml_diff>
--- a/GIT_Commands_and_Errors.docx
+++ b/GIT_Commands_and_Errors.docx
@@ -302,7 +302,7 @@
         </w:rPr>
         <w:lastRenderedPageBreak/>
         <w:drawing>
-          <wp:inline distT="0" distB="0" distL="0" distR="0" wp14:anchorId="06C7E54C" wp14:editId="1220D54E">
+          <wp:inline distT="0" distB="0" distL="0" distR="0" wp14:anchorId="06C7E54C" wp14:editId="3954D9E5">
             <wp:extent cx="5722620" cy="2263140"/>
             <wp:effectExtent l="0" t="0" r="0" b="3810"/>
             <wp:docPr id="1313499148" name="Picture 1"/>
@@ -684,27 +684,7 @@
           <w:sz w:val="24"/>
           <w:szCs w:val="24"/>
         </w:rPr>
-        <w:t xml:space="preserve">Open </w:t>
-      </w:r>
-      <w:proofErr w:type="spellStart"/>
-      <w:r>
-        <w:rPr>
-          <w:b/>
-          <w:bCs/>
-          <w:sz w:val="24"/>
-          <w:szCs w:val="24"/>
-        </w:rPr>
-        <w:t>github</w:t>
-      </w:r>
-      <w:proofErr w:type="spellEnd"/>
-      <w:r>
-        <w:rPr>
-          <w:b/>
-          <w:bCs/>
-          <w:sz w:val="24"/>
-          <w:szCs w:val="24"/>
-        </w:rPr>
-        <w:t xml:space="preserve"> in any browser and click on + icon</w:t>
+        <w:t>Open github in any browser and click on + icon</w:t>
       </w:r>
     </w:p>
     <w:p>
@@ -975,17 +955,8 @@
           <w:sz w:val="28"/>
           <w:szCs w:val="28"/>
         </w:rPr>
-        <w:t xml:space="preserve">git </w:t>
-      </w:r>
-      <w:proofErr w:type="spellStart"/>
-      <w:r>
-        <w:rPr>
-          <w:sz w:val="28"/>
-          <w:szCs w:val="28"/>
-        </w:rPr>
-        <w:t>init</w:t>
-      </w:r>
-      <w:proofErr w:type="spellEnd"/>
+        <w:t>git init</w:t>
+      </w:r>
     </w:p>
     <w:p>
       <w:pPr>
@@ -1001,7 +972,6 @@
         </w:rPr>
         <w:t xml:space="preserve">// replace </w:t>
       </w:r>
-      <w:proofErr w:type="spellStart"/>
       <w:r>
         <w:rPr>
           <w:b/>
@@ -1011,7 +981,6 @@
         </w:rPr>
         <w:t>gitLink</w:t>
       </w:r>
-      <w:proofErr w:type="spellEnd"/>
       <w:r>
         <w:rPr>
           <w:sz w:val="28"/>
@@ -1055,17 +1024,8 @@
           <w:sz w:val="28"/>
           <w:szCs w:val="28"/>
         </w:rPr>
-        <w:t xml:space="preserve">git remote add origin </w:t>
-      </w:r>
-      <w:proofErr w:type="spellStart"/>
-      <w:r>
-        <w:rPr>
-          <w:sz w:val="28"/>
-          <w:szCs w:val="28"/>
-        </w:rPr>
-        <w:t>gitLink</w:t>
-      </w:r>
-      <w:proofErr w:type="spellEnd"/>
+        <w:t>git remote add origin gitLink</w:t>
+      </w:r>
     </w:p>
     <w:p>
       <w:pPr>
@@ -1137,6 +1097,13 @@
         </w:rPr>
         <w:t>// if you want to add particular file/folder, write file/folder name</w:t>
       </w:r>
+      <w:r>
+        <w:rPr>
+          <w:sz w:val="28"/>
+          <w:szCs w:val="28"/>
+        </w:rPr>
+        <w:t xml:space="preserve"> with it’s extension</w:t>
+      </w:r>
     </w:p>
     <w:p>
       <w:pPr>
@@ -1576,47 +1543,7 @@
           <w:szCs w:val="28"/>
         </w:rPr>
         <w:lastRenderedPageBreak/>
-        <w:t xml:space="preserve">// different </w:t>
-      </w:r>
-      <w:proofErr w:type="spellStart"/>
-      <w:r>
-        <w:rPr>
-          <w:b/>
-          <w:bCs/>
-          <w:sz w:val="28"/>
-          <w:szCs w:val="28"/>
-        </w:rPr>
-        <w:t>colors</w:t>
-      </w:r>
-      <w:proofErr w:type="spellEnd"/>
-      <w:r>
-        <w:rPr>
-          <w:b/>
-          <w:bCs/>
-          <w:sz w:val="28"/>
-          <w:szCs w:val="28"/>
-        </w:rPr>
-        <w:t xml:space="preserve"> have different meaning that shows status which file/folder modified. Modified file/folder shows in same </w:t>
-      </w:r>
-      <w:proofErr w:type="spellStart"/>
-      <w:r>
-        <w:rPr>
-          <w:b/>
-          <w:bCs/>
-          <w:sz w:val="28"/>
-          <w:szCs w:val="28"/>
-        </w:rPr>
-        <w:t>color</w:t>
-      </w:r>
-      <w:proofErr w:type="spellEnd"/>
-      <w:r>
-        <w:rPr>
-          <w:b/>
-          <w:bCs/>
-          <w:sz w:val="28"/>
-          <w:szCs w:val="28"/>
-        </w:rPr>
-        <w:t xml:space="preserve"> than unmodified file/folder</w:t>
+        <w:t>// different colors have different meaning that shows status which file/folder modified. Modified file/folder shows in same color than unmodified file/folder</w:t>
       </w:r>
     </w:p>
     <w:p>
@@ -1783,23 +1710,7 @@
           <w:sz w:val="28"/>
           <w:szCs w:val="28"/>
         </w:rPr>
-        <w:t xml:space="preserve">//We can use the git reset command to </w:t>
-      </w:r>
-      <w:proofErr w:type="spellStart"/>
-      <w:r>
-        <w:rPr>
-          <w:sz w:val="28"/>
-          <w:szCs w:val="28"/>
-        </w:rPr>
-        <w:t>unstage</w:t>
-      </w:r>
-      <w:proofErr w:type="spellEnd"/>
-      <w:r>
-        <w:rPr>
-          <w:sz w:val="28"/>
-          <w:szCs w:val="28"/>
-        </w:rPr>
-        <w:t xml:space="preserve"> the Load.txt file, as shown below.</w:t>
+        <w:t>//We can use the git reset command to unstage the Load.txt file, as shown below.</w:t>
       </w:r>
     </w:p>
     <w:p>
@@ -2052,17 +1963,8 @@
           <w:sz w:val="28"/>
           <w:szCs w:val="28"/>
         </w:rPr>
-        <w:t xml:space="preserve">git branch -u origin/main </w:t>
-      </w:r>
-      <w:proofErr w:type="spellStart"/>
-      <w:r>
-        <w:rPr>
-          <w:sz w:val="28"/>
-          <w:szCs w:val="28"/>
-        </w:rPr>
-        <w:t>main</w:t>
-      </w:r>
-      <w:proofErr w:type="spellEnd"/>
+        <w:t>git branch -u origin/main main</w:t>
+      </w:r>
     </w:p>
     <w:p>
       <w:pPr>
@@ -2170,6 +2072,8 @@
     <w:p>
       <w:pPr>
         <w:rPr>
+          <w:b/>
+          <w:bCs/>
           <w:sz w:val="28"/>
           <w:szCs w:val="28"/>
         </w:rPr>
@@ -2186,27 +2090,78 @@
     </w:p>
     <w:p>
       <w:pPr>
-        <w:rPr>
-          <w:sz w:val="28"/>
-          <w:szCs w:val="28"/>
-        </w:rPr>
-      </w:pPr>
-      <w:r>
-        <w:rPr>
-          <w:sz w:val="28"/>
-          <w:szCs w:val="28"/>
-        </w:rPr>
-        <w:t xml:space="preserve">Step-1: Open repository in </w:t>
-      </w:r>
-      <w:proofErr w:type="spellStart"/>
-      <w:r>
-        <w:rPr>
-          <w:sz w:val="28"/>
-          <w:szCs w:val="28"/>
-        </w:rPr>
-        <w:t>github</w:t>
-      </w:r>
-      <w:proofErr w:type="spellEnd"/>
+        <w:autoSpaceDE w:val="0"/>
+        <w:autoSpaceDN w:val="0"/>
+        <w:adjustRightInd w:val="0"/>
+        <w:spacing w:after="0" w:line="240" w:lineRule="auto"/>
+        <w:rPr>
+          <w:rFonts w:ascii="Lucida Console" w:hAnsi="Lucida Console" w:cs="Lucida Console"/>
+          <w:kern w:val="0"/>
+          <w:sz w:val="18"/>
+          <w:szCs w:val="18"/>
+        </w:rPr>
+      </w:pPr>
+      <w:r>
+        <w:rPr>
+          <w:b/>
+          <w:bCs/>
+          <w:sz w:val="28"/>
+          <w:szCs w:val="28"/>
+        </w:rPr>
+        <w:t xml:space="preserve">Rename using command: </w:t>
+      </w:r>
+      <w:r>
+        <w:rPr>
+          <w:rFonts w:ascii="Lucida Console" w:hAnsi="Lucida Console" w:cs="Lucida Console"/>
+          <w:kern w:val="0"/>
+          <w:sz w:val="18"/>
+          <w:szCs w:val="18"/>
+        </w:rPr>
+        <w:t>git branch -m master main</w:t>
+      </w:r>
+    </w:p>
+    <w:p>
+      <w:pPr>
+        <w:rPr>
+          <w:b/>
+          <w:bCs/>
+          <w:sz w:val="28"/>
+          <w:szCs w:val="28"/>
+        </w:rPr>
+      </w:pPr>
+      <w:r>
+        <w:rPr>
+          <w:b/>
+          <w:bCs/>
+          <w:sz w:val="28"/>
+          <w:szCs w:val="28"/>
+        </w:rPr>
+        <w:t>OR</w:t>
+      </w:r>
+      <w:r>
+        <w:rPr>
+          <w:b/>
+          <w:bCs/>
+          <w:sz w:val="28"/>
+          <w:szCs w:val="28"/>
+        </w:rPr>
+        <w:t xml:space="preserve"> from browser</w:t>
+      </w:r>
+    </w:p>
+    <w:p>
+      <w:pPr>
+        <w:rPr>
+          <w:sz w:val="28"/>
+          <w:szCs w:val="28"/>
+        </w:rPr>
+      </w:pPr>
+      <w:r>
+        <w:rPr>
+          <w:sz w:val="28"/>
+          <w:szCs w:val="28"/>
+        </w:rPr>
+        <w:t>Step-1: Open repository in github</w:t>
+      </w:r>
     </w:p>
     <w:p>
       <w:pPr>
@@ -2316,17 +2271,8 @@
           <w:sz w:val="28"/>
           <w:szCs w:val="28"/>
         </w:rPr>
-        <w:t xml:space="preserve">git branch -u origin/main </w:t>
-      </w:r>
-      <w:proofErr w:type="spellStart"/>
-      <w:r>
-        <w:rPr>
-          <w:sz w:val="28"/>
-          <w:szCs w:val="28"/>
-        </w:rPr>
-        <w:t>main</w:t>
-      </w:r>
-      <w:proofErr w:type="spellEnd"/>
+        <w:t>git branch -u origin/main main</w:t>
+      </w:r>
     </w:p>
     <w:p>
       <w:pPr>
@@ -2363,16 +2309,16 @@
         <w:rPr>
           <w:b/>
           <w:bCs/>
-          <w:sz w:val="28"/>
-          <w:szCs w:val="28"/>
-        </w:rPr>
-      </w:pPr>
-      <w:r>
-        <w:rPr>
-          <w:b/>
-          <w:bCs/>
-          <w:sz w:val="28"/>
-          <w:szCs w:val="28"/>
+          <w:sz w:val="52"/>
+          <w:szCs w:val="52"/>
+        </w:rPr>
+      </w:pPr>
+      <w:r>
+        <w:rPr>
+          <w:b/>
+          <w:bCs/>
+          <w:sz w:val="52"/>
+          <w:szCs w:val="52"/>
         </w:rPr>
         <w:t>Some common errors and their solutions</w:t>
       </w:r>
@@ -2447,23 +2393,7 @@
           <w:sz w:val="28"/>
           <w:szCs w:val="28"/>
         </w:rPr>
-        <w:t>error: failed to push some refs to 'https://github.com/Shivam5075455/Bharat-</w:t>
-      </w:r>
-      <w:proofErr w:type="spellStart"/>
-      <w:r>
-        <w:rPr>
-          <w:sz w:val="28"/>
-          <w:szCs w:val="28"/>
-        </w:rPr>
-        <w:t>Intern.git</w:t>
-      </w:r>
-      <w:proofErr w:type="spellEnd"/>
-      <w:r>
-        <w:rPr>
-          <w:sz w:val="28"/>
-          <w:szCs w:val="28"/>
-        </w:rPr>
-        <w:t>'</w:t>
+        <w:t>error: failed to push some refs to 'https://github.com/Shivam5075455/Bharat-Intern.git'</w:t>
       </w:r>
     </w:p>
     <w:p>
@@ -2493,6 +2423,7 @@
           <w:sz w:val="28"/>
           <w:szCs w:val="28"/>
         </w:rPr>
+        <w:lastRenderedPageBreak/>
         <w:t>hint: not have locally. This is usually caused by another repository pushing</w:t>
       </w:r>
     </w:p>
@@ -2523,7 +2454,6 @@
           <w:sz w:val="28"/>
           <w:szCs w:val="28"/>
         </w:rPr>
-        <w:lastRenderedPageBreak/>
         <w:t>hint: (e.g., 'git pull ...') before pushing again.</w:t>
       </w:r>
     </w:p>
@@ -2568,17 +2498,8 @@
           <w:sz w:val="28"/>
           <w:szCs w:val="28"/>
         </w:rPr>
-        <w:t>Step-1: $ git fetch origin main/</w:t>
-      </w:r>
-      <w:proofErr w:type="spellStart"/>
-      <w:r>
-        <w:rPr>
-          <w:sz w:val="28"/>
-          <w:szCs w:val="28"/>
-        </w:rPr>
-        <w:t>master:tmp</w:t>
-      </w:r>
-      <w:proofErr w:type="spellEnd"/>
+        <w:t>Step-1: $ git fetch origin main/master:tmp</w:t>
+      </w:r>
     </w:p>
     <w:p>
       <w:pPr>
@@ -2593,17 +2514,8 @@
           <w:sz w:val="28"/>
           <w:szCs w:val="28"/>
         </w:rPr>
-        <w:t xml:space="preserve">        Step-2: $ git rebase </w:t>
-      </w:r>
-      <w:proofErr w:type="spellStart"/>
-      <w:r>
-        <w:rPr>
-          <w:sz w:val="28"/>
-          <w:szCs w:val="28"/>
-        </w:rPr>
-        <w:t>tmp</w:t>
-      </w:r>
-      <w:proofErr w:type="spellEnd"/>
+        <w:t xml:space="preserve">        Step-2: $ git rebase tmp</w:t>
+      </w:r>
     </w:p>
     <w:p>
       <w:pPr>
@@ -2726,23 +2638,7 @@
           <w:sz w:val="28"/>
           <w:szCs w:val="28"/>
         </w:rPr>
-        <w:t>error: failed to push some refs to 'https://github.com/Shivam5075455/</w:t>
-      </w:r>
-      <w:proofErr w:type="spellStart"/>
-      <w:r>
-        <w:rPr>
-          <w:sz w:val="28"/>
-          <w:szCs w:val="28"/>
-        </w:rPr>
-        <w:t>Job_Board_News_App.git</w:t>
-      </w:r>
-      <w:proofErr w:type="spellEnd"/>
-      <w:r>
-        <w:rPr>
-          <w:sz w:val="28"/>
-          <w:szCs w:val="28"/>
-        </w:rPr>
-        <w:t>'</w:t>
+        <w:t>error: failed to push some refs to 'https://github.com/Shivam5075455/Job_Board_News_App.git'</w:t>
       </w:r>
     </w:p>
     <w:p>
@@ -2942,6 +2838,7 @@
           <w:sz w:val="28"/>
           <w:szCs w:val="28"/>
         </w:rPr>
+        <w:lastRenderedPageBreak/>
         <w:t>git push -u origin master</w:t>
       </w:r>
     </w:p>
@@ -2969,7 +2866,6 @@
           <w:sz w:val="28"/>
           <w:szCs w:val="28"/>
         </w:rPr>
-        <w:lastRenderedPageBreak/>
         <w:t>ERROR:</w:t>
       </w:r>
     </w:p>
@@ -3030,23 +2926,7 @@
           <w:sz w:val="28"/>
           <w:szCs w:val="28"/>
         </w:rPr>
-        <w:t>error: failed to push some refs to 'https://github.com/Shivam5075455/</w:t>
-      </w:r>
-      <w:proofErr w:type="spellStart"/>
-      <w:r>
-        <w:rPr>
-          <w:sz w:val="28"/>
-          <w:szCs w:val="28"/>
-        </w:rPr>
-        <w:t>DynamicAppAPI.git</w:t>
-      </w:r>
-      <w:proofErr w:type="spellEnd"/>
-      <w:r>
-        <w:rPr>
-          <w:sz w:val="28"/>
-          <w:szCs w:val="28"/>
-        </w:rPr>
-        <w:t>'</w:t>
+        <w:t>error: failed to push some refs to 'https://github.com/Shivam5075455/DynamicAppAPI.git'</w:t>
       </w:r>
     </w:p>
     <w:p>
@@ -3347,7 +3227,6 @@
           <w:sz w:val="28"/>
           <w:szCs w:val="28"/>
         </w:rPr>
-        <w:lastRenderedPageBreak/>
         <w:t>Alternatively, you can pull and rebase your changes on top of the remote changes.</w:t>
       </w:r>
     </w:p>

</xml_diff>

<commit_message>
Added commands -> Create branch, Merge, Switch, Delete
</commit_message>
<xml_diff>
--- a/GIT_Commands_and_Errors.docx
+++ b/GIT_Commands_and_Errors.docx
@@ -1,6 +1,6 @@
 
 <file path=word/document.xml><?xml version="1.0" encoding="utf-8"?>
-<w:document xmlns:wpc="http://schemas.microsoft.com/office/word/2010/wordprocessingCanvas" xmlns:cx="http://schemas.microsoft.com/office/drawing/2014/chartex" xmlns:cx1="http://schemas.microsoft.com/office/drawing/2015/9/8/chartex" xmlns:cx2="http://schemas.microsoft.com/office/drawing/2015/10/21/chartex" xmlns:cx3="http://schemas.microsoft.com/office/drawing/2016/5/9/chartex" xmlns:cx4="http://schemas.microsoft.com/office/drawing/2016/5/10/chartex" xmlns:cx5="http://schemas.microsoft.com/office/drawing/2016/5/11/chartex" xmlns:cx6="http://schemas.microsoft.com/office/drawing/2016/5/12/chartex" xmlns:cx7="http://schemas.microsoft.com/office/drawing/2016/5/13/chartex" xmlns:cx8="http://schemas.microsoft.com/office/drawing/2016/5/14/chartex" xmlns:mc="http://schemas.openxmlformats.org/markup-compatibility/2006" xmlns:aink="http://schemas.microsoft.com/office/drawing/2016/ink" xmlns:am3d="http://schemas.microsoft.com/office/drawing/2017/model3d" xmlns:o="urn:schemas-microsoft-com:office:office" xmlns:oel="http://schemas.microsoft.com/office/2019/extlst" xmlns:r="http://schemas.openxmlformats.org/officeDocument/2006/relationships" xmlns:m="http://schemas.openxmlformats.org/officeDocument/2006/math" xmlns:v="urn:schemas-microsoft-com:vml" xmlns:wp14="http://schemas.microsoft.com/office/word/2010/wordprocessingDrawing" xmlns:wp="http://schemas.openxmlformats.org/drawingml/2006/wordprocessingDrawing" xmlns:w10="urn:schemas-microsoft-com:office:word" xmlns:w="http://schemas.openxmlformats.org/wordprocessingml/2006/main" xmlns:w14="http://schemas.microsoft.com/office/word/2010/wordml" xmlns:w15="http://schemas.microsoft.com/office/word/2012/wordml" xmlns:w16cex="http://schemas.microsoft.com/office/word/2018/wordml/cex" xmlns:w16cid="http://schemas.microsoft.com/office/word/2016/wordml/cid" xmlns:w16="http://schemas.microsoft.com/office/word/2018/wordml" xmlns:w16sdtdh="http://schemas.microsoft.com/office/word/2020/wordml/sdtdatahash" xmlns:w16se="http://schemas.microsoft.com/office/word/2015/wordml/symex" xmlns:wpg="http://schemas.microsoft.com/office/word/2010/wordprocessingGroup" xmlns:wpi="http://schemas.microsoft.com/office/word/2010/wordprocessingInk" xmlns:wne="http://schemas.microsoft.com/office/word/2006/wordml" xmlns:wps="http://schemas.microsoft.com/office/word/2010/wordprocessingShape" mc:Ignorable="w14 w15 w16se w16cid w16 w16cex w16sdtdh wp14">
+<w:document xmlns:wpc="http://schemas.microsoft.com/office/word/2010/wordprocessingCanvas" xmlns:cx="http://schemas.microsoft.com/office/drawing/2014/chartex" xmlns:cx1="http://schemas.microsoft.com/office/drawing/2015/9/8/chartex" xmlns:cx2="http://schemas.microsoft.com/office/drawing/2015/10/21/chartex" xmlns:cx3="http://schemas.microsoft.com/office/drawing/2016/5/9/chartex" xmlns:cx4="http://schemas.microsoft.com/office/drawing/2016/5/10/chartex" xmlns:cx5="http://schemas.microsoft.com/office/drawing/2016/5/11/chartex" xmlns:cx6="http://schemas.microsoft.com/office/drawing/2016/5/12/chartex" xmlns:cx7="http://schemas.microsoft.com/office/drawing/2016/5/13/chartex" xmlns:cx8="http://schemas.microsoft.com/office/drawing/2016/5/14/chartex" xmlns:mc="http://schemas.openxmlformats.org/markup-compatibility/2006" xmlns:aink="http://schemas.microsoft.com/office/drawing/2016/ink" xmlns:am3d="http://schemas.microsoft.com/office/drawing/2017/model3d" xmlns:o="urn:schemas-microsoft-com:office:office" xmlns:oel="http://schemas.microsoft.com/office/2019/extlst" xmlns:r="http://schemas.openxmlformats.org/officeDocument/2006/relationships" xmlns:m="http://schemas.openxmlformats.org/officeDocument/2006/math" xmlns:v="urn:schemas-microsoft-com:vml" xmlns:wp14="http://schemas.microsoft.com/office/word/2010/wordprocessingDrawing" xmlns:wp="http://schemas.openxmlformats.org/drawingml/2006/wordprocessingDrawing" xmlns:w10="urn:schemas-microsoft-com:office:word" xmlns:w="http://schemas.openxmlformats.org/wordprocessingml/2006/main" xmlns:w14="http://schemas.microsoft.com/office/word/2010/wordml" xmlns:w15="http://schemas.microsoft.com/office/word/2012/wordml" xmlns:w16cex="http://schemas.microsoft.com/office/word/2018/wordml/cex" xmlns:w16cid="http://schemas.microsoft.com/office/word/2016/wordml/cid" xmlns:w16="http://schemas.microsoft.com/office/word/2018/wordml" xmlns:w16du="http://schemas.microsoft.com/office/word/2023/wordml/word16du" xmlns:w16sdtdh="http://schemas.microsoft.com/office/word/2020/wordml/sdtdatahash" xmlns:w16se="http://schemas.microsoft.com/office/word/2015/wordml/symex" xmlns:wpg="http://schemas.microsoft.com/office/word/2010/wordprocessingGroup" xmlns:wpi="http://schemas.microsoft.com/office/word/2010/wordprocessingInk" xmlns:wne="http://schemas.microsoft.com/office/word/2006/wordml" xmlns:wps="http://schemas.microsoft.com/office/word/2010/wordprocessingShape" mc:Ignorable="w14 w15 w16se w16cid w16 w16cex w16sdtdh w16du wp14">
   <w:body>
     <w:p>
       <w:pPr>
@@ -302,7 +302,7 @@
         </w:rPr>
         <w:lastRenderedPageBreak/>
         <w:drawing>
-          <wp:inline distT="0" distB="0" distL="0" distR="0" wp14:anchorId="06C7E54C" wp14:editId="3954D9E5">
+          <wp:inline distT="0" distB="0" distL="0" distR="0" wp14:anchorId="06C7E54C" wp14:editId="4C984ED7">
             <wp:extent cx="5722620" cy="2263140"/>
             <wp:effectExtent l="0" t="0" r="0" b="3810"/>
             <wp:docPr id="1313499148" name="Picture 1"/>
@@ -684,7 +684,27 @@
           <w:sz w:val="24"/>
           <w:szCs w:val="24"/>
         </w:rPr>
-        <w:t>Open github in any browser and click on + icon</w:t>
+        <w:t xml:space="preserve">Open </w:t>
+      </w:r>
+      <w:proofErr w:type="spellStart"/>
+      <w:r>
+        <w:rPr>
+          <w:b/>
+          <w:bCs/>
+          <w:sz w:val="24"/>
+          <w:szCs w:val="24"/>
+        </w:rPr>
+        <w:t>github</w:t>
+      </w:r>
+      <w:proofErr w:type="spellEnd"/>
+      <w:r>
+        <w:rPr>
+          <w:b/>
+          <w:bCs/>
+          <w:sz w:val="24"/>
+          <w:szCs w:val="24"/>
+        </w:rPr>
+        <w:t xml:space="preserve"> in any browser and click on + icon</w:t>
       </w:r>
     </w:p>
     <w:p>
@@ -955,8 +975,17 @@
           <w:sz w:val="28"/>
           <w:szCs w:val="28"/>
         </w:rPr>
-        <w:t>git init</w:t>
-      </w:r>
+        <w:t xml:space="preserve">git </w:t>
+      </w:r>
+      <w:proofErr w:type="spellStart"/>
+      <w:r>
+        <w:rPr>
+          <w:sz w:val="28"/>
+          <w:szCs w:val="28"/>
+        </w:rPr>
+        <w:t>init</w:t>
+      </w:r>
+      <w:proofErr w:type="spellEnd"/>
     </w:p>
     <w:p>
       <w:pPr>
@@ -972,6 +1001,7 @@
         </w:rPr>
         <w:t xml:space="preserve">// replace </w:t>
       </w:r>
+      <w:proofErr w:type="spellStart"/>
       <w:r>
         <w:rPr>
           <w:b/>
@@ -981,6 +1011,7 @@
         </w:rPr>
         <w:t>gitLink</w:t>
       </w:r>
+      <w:proofErr w:type="spellEnd"/>
       <w:r>
         <w:rPr>
           <w:sz w:val="28"/>
@@ -1024,8 +1055,17 @@
           <w:sz w:val="28"/>
           <w:szCs w:val="28"/>
         </w:rPr>
-        <w:t>git remote add origin gitLink</w:t>
-      </w:r>
+        <w:t xml:space="preserve">git remote add origin </w:t>
+      </w:r>
+      <w:proofErr w:type="spellStart"/>
+      <w:r>
+        <w:rPr>
+          <w:sz w:val="28"/>
+          <w:szCs w:val="28"/>
+        </w:rPr>
+        <w:t>gitLink</w:t>
+      </w:r>
+      <w:proofErr w:type="spellEnd"/>
     </w:p>
     <w:p>
       <w:pPr>
@@ -1080,8 +1120,17 @@
           <w:sz w:val="28"/>
           <w:szCs w:val="28"/>
         </w:rPr>
-        <w:t>git add .</w:t>
-      </w:r>
+        <w:t xml:space="preserve">git </w:t>
+      </w:r>
+      <w:proofErr w:type="gramStart"/>
+      <w:r>
+        <w:rPr>
+          <w:sz w:val="28"/>
+          <w:szCs w:val="28"/>
+        </w:rPr>
+        <w:t>add .</w:t>
+      </w:r>
+      <w:proofErr w:type="gramEnd"/>
     </w:p>
     <w:p>
       <w:pPr>
@@ -1102,22 +1151,56 @@
           <w:sz w:val="28"/>
           <w:szCs w:val="28"/>
         </w:rPr>
-        <w:t xml:space="preserve"> with it’s extension</w:t>
-      </w:r>
-    </w:p>
-    <w:p>
-      <w:pPr>
-        <w:rPr>
-          <w:sz w:val="28"/>
-          <w:szCs w:val="28"/>
-        </w:rPr>
-      </w:pPr>
-      <w:r>
-        <w:rPr>
-          <w:sz w:val="28"/>
-          <w:szCs w:val="28"/>
-        </w:rPr>
-        <w:t xml:space="preserve">Step-3.1 : </w:t>
+        <w:t xml:space="preserve"> with </w:t>
+      </w:r>
+      <w:proofErr w:type="spellStart"/>
+      <w:proofErr w:type="gramStart"/>
+      <w:r>
+        <w:rPr>
+          <w:sz w:val="28"/>
+          <w:szCs w:val="28"/>
+        </w:rPr>
+        <w:t>it’s</w:t>
+      </w:r>
+      <w:proofErr w:type="spellEnd"/>
+      <w:proofErr w:type="gramEnd"/>
+      <w:r>
+        <w:rPr>
+          <w:sz w:val="28"/>
+          <w:szCs w:val="28"/>
+        </w:rPr>
+        <w:t xml:space="preserve"> extension</w:t>
+      </w:r>
+    </w:p>
+    <w:p>
+      <w:pPr>
+        <w:rPr>
+          <w:sz w:val="28"/>
+          <w:szCs w:val="28"/>
+        </w:rPr>
+      </w:pPr>
+      <w:r>
+        <w:rPr>
+          <w:sz w:val="28"/>
+          <w:szCs w:val="28"/>
+        </w:rPr>
+        <w:t>Step-3.</w:t>
+      </w:r>
+      <w:proofErr w:type="gramStart"/>
+      <w:r>
+        <w:rPr>
+          <w:sz w:val="28"/>
+          <w:szCs w:val="28"/>
+        </w:rPr>
+        <w:t>1 :</w:t>
+      </w:r>
+      <w:proofErr w:type="gramEnd"/>
+      <w:r>
+        <w:rPr>
+          <w:sz w:val="28"/>
+          <w:szCs w:val="28"/>
+        </w:rPr>
+        <w:t xml:space="preserve"> </w:t>
       </w:r>
       <w:r>
         <w:rPr>
@@ -1139,7 +1222,23 @@
           <w:sz w:val="28"/>
           <w:szCs w:val="28"/>
         </w:rPr>
-        <w:t>// write message relevant to work changes or if first time commit write “First Commit”</w:t>
+        <w:t xml:space="preserve">// write message relevant to work changes or if first time commit </w:t>
+      </w:r>
+      <w:proofErr w:type="gramStart"/>
+      <w:r>
+        <w:rPr>
+          <w:sz w:val="28"/>
+          <w:szCs w:val="28"/>
+        </w:rPr>
+        <w:t>write</w:t>
+      </w:r>
+      <w:proofErr w:type="gramEnd"/>
+      <w:r>
+        <w:rPr>
+          <w:sz w:val="28"/>
+          <w:szCs w:val="28"/>
+        </w:rPr>
+        <w:t xml:space="preserve"> “First Commit”</w:t>
       </w:r>
     </w:p>
     <w:p>
@@ -1289,7 +1388,23 @@
           <w:sz w:val="28"/>
           <w:szCs w:val="28"/>
         </w:rPr>
-        <w:t>// if you want to add particular file/folder write file/folder name</w:t>
+        <w:t>// if you want to add particular file/</w:t>
+      </w:r>
+      <w:proofErr w:type="gramStart"/>
+      <w:r>
+        <w:rPr>
+          <w:sz w:val="28"/>
+          <w:szCs w:val="28"/>
+        </w:rPr>
+        <w:t>folder</w:t>
+      </w:r>
+      <w:proofErr w:type="gramEnd"/>
+      <w:r>
+        <w:rPr>
+          <w:sz w:val="28"/>
+          <w:szCs w:val="28"/>
+        </w:rPr>
+        <w:t xml:space="preserve"> write file/folder name</w:t>
       </w:r>
     </w:p>
     <w:p>
@@ -1386,8 +1501,17 @@
           <w:sz w:val="28"/>
           <w:szCs w:val="28"/>
         </w:rPr>
-        <w:t>Step-2: git add .</w:t>
-      </w:r>
+        <w:t xml:space="preserve">Step-2: git </w:t>
+      </w:r>
+      <w:proofErr w:type="gramStart"/>
+      <w:r>
+        <w:rPr>
+          <w:sz w:val="28"/>
+          <w:szCs w:val="28"/>
+        </w:rPr>
+        <w:t>add .</w:t>
+      </w:r>
+      <w:proofErr w:type="gramEnd"/>
     </w:p>
     <w:p>
       <w:pPr>
@@ -1543,7 +1667,47 @@
           <w:szCs w:val="28"/>
         </w:rPr>
         <w:lastRenderedPageBreak/>
-        <w:t>// different colors have different meaning that shows status which file/folder modified. Modified file/folder shows in same color than unmodified file/folder</w:t>
+        <w:t xml:space="preserve">// different </w:t>
+      </w:r>
+      <w:proofErr w:type="spellStart"/>
+      <w:r>
+        <w:rPr>
+          <w:b/>
+          <w:bCs/>
+          <w:sz w:val="28"/>
+          <w:szCs w:val="28"/>
+        </w:rPr>
+        <w:t>colors</w:t>
+      </w:r>
+      <w:proofErr w:type="spellEnd"/>
+      <w:r>
+        <w:rPr>
+          <w:b/>
+          <w:bCs/>
+          <w:sz w:val="28"/>
+          <w:szCs w:val="28"/>
+        </w:rPr>
+        <w:t xml:space="preserve"> have different meaning that shows status which file/folder modified. Modified file/folder shows in same </w:t>
+      </w:r>
+      <w:proofErr w:type="spellStart"/>
+      <w:r>
+        <w:rPr>
+          <w:b/>
+          <w:bCs/>
+          <w:sz w:val="28"/>
+          <w:szCs w:val="28"/>
+        </w:rPr>
+        <w:t>color</w:t>
+      </w:r>
+      <w:proofErr w:type="spellEnd"/>
+      <w:r>
+        <w:rPr>
+          <w:b/>
+          <w:bCs/>
+          <w:sz w:val="28"/>
+          <w:szCs w:val="28"/>
+        </w:rPr>
+        <w:t xml:space="preserve"> than unmodified file/folder</w:t>
       </w:r>
     </w:p>
     <w:p>
@@ -1710,7 +1874,23 @@
           <w:sz w:val="28"/>
           <w:szCs w:val="28"/>
         </w:rPr>
-        <w:t>//We can use the git reset command to unstage the Load.txt file, as shown below.</w:t>
+        <w:t xml:space="preserve">//We can use the git reset command to </w:t>
+      </w:r>
+      <w:proofErr w:type="spellStart"/>
+      <w:r>
+        <w:rPr>
+          <w:sz w:val="28"/>
+          <w:szCs w:val="28"/>
+        </w:rPr>
+        <w:t>unstage</w:t>
+      </w:r>
+      <w:proofErr w:type="spellEnd"/>
+      <w:r>
+        <w:rPr>
+          <w:sz w:val="28"/>
+          <w:szCs w:val="28"/>
+        </w:rPr>
+        <w:t xml:space="preserve"> the Load.txt file, as shown below.</w:t>
       </w:r>
     </w:p>
     <w:p>
@@ -1767,7 +1947,23 @@
           <w:sz w:val="28"/>
           <w:szCs w:val="28"/>
         </w:rPr>
-        <w:t>git branch -M main  (-M means modify)</w:t>
+        <w:t xml:space="preserve">git branch -M </w:t>
+      </w:r>
+      <w:proofErr w:type="gramStart"/>
+      <w:r>
+        <w:rPr>
+          <w:sz w:val="28"/>
+          <w:szCs w:val="28"/>
+        </w:rPr>
+        <w:t>main  (</w:t>
+      </w:r>
+      <w:proofErr w:type="gramEnd"/>
+      <w:r>
+        <w:rPr>
+          <w:sz w:val="28"/>
+          <w:szCs w:val="28"/>
+        </w:rPr>
+        <w:t>-M means modify)</w:t>
       </w:r>
     </w:p>
     <w:p>
@@ -1963,8 +2159,17 @@
           <w:sz w:val="28"/>
           <w:szCs w:val="28"/>
         </w:rPr>
-        <w:t>git branch -u origin/main main</w:t>
-      </w:r>
+        <w:t xml:space="preserve">git branch -u origin/main </w:t>
+      </w:r>
+      <w:proofErr w:type="spellStart"/>
+      <w:r>
+        <w:rPr>
+          <w:sz w:val="28"/>
+          <w:szCs w:val="28"/>
+        </w:rPr>
+        <w:t>main</w:t>
+      </w:r>
+      <w:proofErr w:type="spellEnd"/>
     </w:p>
     <w:p>
       <w:pPr>
@@ -2160,8 +2365,17 @@
           <w:sz w:val="28"/>
           <w:szCs w:val="28"/>
         </w:rPr>
-        <w:t>Step-1: Open repository in github</w:t>
-      </w:r>
+        <w:t xml:space="preserve">Step-1: Open repository in </w:t>
+      </w:r>
+      <w:proofErr w:type="spellStart"/>
+      <w:r>
+        <w:rPr>
+          <w:sz w:val="28"/>
+          <w:szCs w:val="28"/>
+        </w:rPr>
+        <w:t>github</w:t>
+      </w:r>
+      <w:proofErr w:type="spellEnd"/>
     </w:p>
     <w:p>
       <w:pPr>
@@ -2271,8 +2485,17 @@
           <w:sz w:val="28"/>
           <w:szCs w:val="28"/>
         </w:rPr>
-        <w:t>git branch -u origin/main main</w:t>
-      </w:r>
+        <w:t xml:space="preserve">git branch -u origin/main </w:t>
+      </w:r>
+      <w:proofErr w:type="spellStart"/>
+      <w:r>
+        <w:rPr>
+          <w:sz w:val="28"/>
+          <w:szCs w:val="28"/>
+        </w:rPr>
+        <w:t>main</w:t>
+      </w:r>
+      <w:proofErr w:type="spellEnd"/>
     </w:p>
     <w:p>
       <w:pPr>
@@ -2295,6 +2518,380 @@
         </w:rPr>
         <w:t>git remote set-head origin -a</w:t>
       </w:r>
+    </w:p>
+    <w:p>
+      <w:pPr>
+        <w:rPr>
+          <w:sz w:val="28"/>
+          <w:szCs w:val="28"/>
+        </w:rPr>
+      </w:pPr>
+    </w:p>
+    <w:p>
+      <w:pPr>
+        <w:rPr>
+          <w:b/>
+          <w:bCs/>
+          <w:sz w:val="28"/>
+          <w:szCs w:val="28"/>
+        </w:rPr>
+      </w:pPr>
+      <w:r>
+        <w:rPr>
+          <w:b/>
+          <w:bCs/>
+          <w:sz w:val="28"/>
+          <w:szCs w:val="28"/>
+        </w:rPr>
+        <w:t xml:space="preserve">Create New </w:t>
+      </w:r>
+      <w:r>
+        <w:rPr>
+          <w:b/>
+          <w:bCs/>
+          <w:sz w:val="28"/>
+          <w:szCs w:val="28"/>
+        </w:rPr>
+        <w:t xml:space="preserve">Local </w:t>
+      </w:r>
+      <w:r>
+        <w:rPr>
+          <w:b/>
+          <w:bCs/>
+          <w:sz w:val="28"/>
+          <w:szCs w:val="28"/>
+        </w:rPr>
+        <w:t>Branch</w:t>
+      </w:r>
+    </w:p>
+    <w:p>
+      <w:pPr>
+        <w:rPr>
+          <w:rFonts w:ascii="Consolas" w:hAnsi="Consolas"/>
+          <w:color w:val="000000"/>
+          <w:sz w:val="23"/>
+          <w:szCs w:val="23"/>
+          <w:shd w:val="clear" w:color="auto" w:fill="FDFDFD"/>
+        </w:rPr>
+      </w:pPr>
+      <w:r>
+        <w:rPr>
+          <w:rStyle w:val="token"/>
+          <w:rFonts w:ascii="Consolas" w:hAnsi="Consolas"/>
+          <w:color w:val="2F9C0A"/>
+          <w:sz w:val="23"/>
+          <w:szCs w:val="23"/>
+        </w:rPr>
+        <w:t>git</w:t>
+      </w:r>
+      <w:r>
+        <w:rPr>
+          <w:rFonts w:ascii="Consolas" w:hAnsi="Consolas"/>
+          <w:color w:val="000000"/>
+          <w:sz w:val="23"/>
+          <w:szCs w:val="23"/>
+          <w:shd w:val="clear" w:color="auto" w:fill="FDFDFD"/>
+        </w:rPr>
+        <w:t xml:space="preserve"> branch </w:t>
+      </w:r>
+      <w:proofErr w:type="spellStart"/>
+      <w:r>
+        <w:rPr>
+          <w:rFonts w:ascii="Consolas" w:hAnsi="Consolas"/>
+          <w:color w:val="000000"/>
+          <w:sz w:val="23"/>
+          <w:szCs w:val="23"/>
+          <w:shd w:val="clear" w:color="auto" w:fill="FDFDFD"/>
+        </w:rPr>
+        <w:t>branchName</w:t>
+      </w:r>
+      <w:proofErr w:type="spellEnd"/>
+    </w:p>
+    <w:p>
+      <w:pPr>
+        <w:rPr>
+          <w:b/>
+          <w:bCs/>
+          <w:sz w:val="28"/>
+          <w:szCs w:val="28"/>
+        </w:rPr>
+      </w:pPr>
+      <w:r>
+        <w:rPr>
+          <w:b/>
+          <w:bCs/>
+          <w:sz w:val="28"/>
+          <w:szCs w:val="28"/>
+        </w:rPr>
+        <w:t xml:space="preserve">Move to New </w:t>
+      </w:r>
+      <w:r>
+        <w:rPr>
+          <w:b/>
+          <w:bCs/>
+          <w:sz w:val="28"/>
+          <w:szCs w:val="28"/>
+        </w:rPr>
+        <w:t xml:space="preserve">Local </w:t>
+      </w:r>
+      <w:r>
+        <w:rPr>
+          <w:b/>
+          <w:bCs/>
+          <w:sz w:val="28"/>
+          <w:szCs w:val="28"/>
+        </w:rPr>
+        <w:t>Branch</w:t>
+      </w:r>
+    </w:p>
+    <w:p>
+      <w:pPr>
+        <w:rPr>
+          <w:sz w:val="28"/>
+          <w:szCs w:val="28"/>
+        </w:rPr>
+      </w:pPr>
+      <w:r>
+        <w:rPr>
+          <w:sz w:val="28"/>
+          <w:szCs w:val="28"/>
+        </w:rPr>
+        <w:t xml:space="preserve">git checkout </w:t>
+      </w:r>
+      <w:proofErr w:type="spellStart"/>
+      <w:r>
+        <w:rPr>
+          <w:sz w:val="28"/>
+          <w:szCs w:val="28"/>
+        </w:rPr>
+        <w:t>branchName</w:t>
+      </w:r>
+      <w:proofErr w:type="spellEnd"/>
+    </w:p>
+    <w:p>
+      <w:pPr>
+        <w:rPr>
+          <w:b/>
+          <w:bCs/>
+          <w:sz w:val="28"/>
+          <w:szCs w:val="28"/>
+        </w:rPr>
+      </w:pPr>
+      <w:r>
+        <w:rPr>
+          <w:b/>
+          <w:bCs/>
+          <w:sz w:val="28"/>
+          <w:szCs w:val="28"/>
+        </w:rPr>
+        <w:t xml:space="preserve">Merge </w:t>
+      </w:r>
+      <w:r>
+        <w:rPr>
+          <w:b/>
+          <w:bCs/>
+          <w:sz w:val="28"/>
+          <w:szCs w:val="28"/>
+        </w:rPr>
+        <w:t xml:space="preserve">Local </w:t>
+      </w:r>
+      <w:r>
+        <w:rPr>
+          <w:b/>
+          <w:bCs/>
+          <w:sz w:val="28"/>
+          <w:szCs w:val="28"/>
+        </w:rPr>
+        <w:t xml:space="preserve">Branch </w:t>
+      </w:r>
+      <w:r>
+        <w:rPr>
+          <w:b/>
+          <w:bCs/>
+          <w:sz w:val="28"/>
+          <w:szCs w:val="28"/>
+        </w:rPr>
+        <w:t>w</w:t>
+      </w:r>
+      <w:r>
+        <w:rPr>
+          <w:b/>
+          <w:bCs/>
+          <w:sz w:val="28"/>
+          <w:szCs w:val="28"/>
+        </w:rPr>
+        <w:t>ith Main Branch</w:t>
+      </w:r>
+    </w:p>
+    <w:p>
+      <w:pPr>
+        <w:rPr>
+          <w:b/>
+          <w:bCs/>
+          <w:sz w:val="28"/>
+          <w:szCs w:val="28"/>
+        </w:rPr>
+      </w:pPr>
+      <w:r>
+        <w:rPr>
+          <w:b/>
+          <w:bCs/>
+          <w:sz w:val="28"/>
+          <w:szCs w:val="28"/>
+        </w:rPr>
+        <w:t xml:space="preserve">Create New </w:t>
+      </w:r>
+      <w:r>
+        <w:rPr>
+          <w:b/>
+          <w:bCs/>
+          <w:sz w:val="28"/>
+          <w:szCs w:val="28"/>
+        </w:rPr>
+        <w:t xml:space="preserve">Local </w:t>
+      </w:r>
+      <w:r>
+        <w:rPr>
+          <w:b/>
+          <w:bCs/>
+          <w:sz w:val="28"/>
+          <w:szCs w:val="28"/>
+        </w:rPr>
+        <w:t>Branch</w:t>
+      </w:r>
+    </w:p>
+    <w:p>
+      <w:pPr>
+        <w:rPr>
+          <w:rStyle w:val="token"/>
+          <w:rFonts w:ascii="Consolas" w:hAnsi="Consolas"/>
+          <w:color w:val="2F9C0A"/>
+          <w:sz w:val="23"/>
+          <w:szCs w:val="23"/>
+        </w:rPr>
+      </w:pPr>
+      <w:r>
+        <w:rPr>
+          <w:rStyle w:val="token"/>
+          <w:rFonts w:ascii="Consolas" w:hAnsi="Consolas"/>
+          <w:color w:val="2F9C0A"/>
+          <w:sz w:val="23"/>
+          <w:szCs w:val="23"/>
+        </w:rPr>
+        <w:t>#Before merge switch to main branch</w:t>
+      </w:r>
+    </w:p>
+    <w:p>
+      <w:pPr>
+        <w:rPr>
+          <w:rFonts w:ascii="Consolas" w:hAnsi="Consolas"/>
+          <w:color w:val="000000"/>
+          <w:sz w:val="23"/>
+          <w:szCs w:val="23"/>
+          <w:shd w:val="clear" w:color="auto" w:fill="FDFDFD"/>
+        </w:rPr>
+      </w:pPr>
+      <w:r>
+        <w:rPr>
+          <w:rStyle w:val="token"/>
+          <w:rFonts w:ascii="Consolas" w:hAnsi="Consolas"/>
+          <w:color w:val="2F9C0A"/>
+          <w:sz w:val="23"/>
+          <w:szCs w:val="23"/>
+        </w:rPr>
+        <w:t>git</w:t>
+      </w:r>
+      <w:r>
+        <w:rPr>
+          <w:rFonts w:ascii="Consolas" w:hAnsi="Consolas"/>
+          <w:color w:val="000000"/>
+          <w:sz w:val="23"/>
+          <w:szCs w:val="23"/>
+          <w:shd w:val="clear" w:color="auto" w:fill="FDFDFD"/>
+        </w:rPr>
+        <w:t xml:space="preserve"> merge </w:t>
+      </w:r>
+      <w:proofErr w:type="spellStart"/>
+      <w:r>
+        <w:rPr>
+          <w:rFonts w:ascii="Consolas" w:hAnsi="Consolas"/>
+          <w:color w:val="000000"/>
+          <w:sz w:val="23"/>
+          <w:szCs w:val="23"/>
+          <w:shd w:val="clear" w:color="auto" w:fill="FDFDFD"/>
+        </w:rPr>
+        <w:t>branchName</w:t>
+      </w:r>
+      <w:proofErr w:type="spellEnd"/>
+    </w:p>
+    <w:p>
+      <w:pPr>
+        <w:rPr>
+          <w:rFonts w:ascii="Consolas" w:hAnsi="Consolas"/>
+          <w:b/>
+          <w:bCs/>
+          <w:color w:val="000000"/>
+          <w:sz w:val="28"/>
+          <w:szCs w:val="28"/>
+          <w:shd w:val="clear" w:color="auto" w:fill="FDFDFD"/>
+        </w:rPr>
+      </w:pPr>
+      <w:r>
+        <w:rPr>
+          <w:rFonts w:ascii="Consolas" w:hAnsi="Consolas"/>
+          <w:b/>
+          <w:bCs/>
+          <w:color w:val="000000"/>
+          <w:sz w:val="28"/>
+          <w:szCs w:val="28"/>
+          <w:shd w:val="clear" w:color="auto" w:fill="FDFDFD"/>
+        </w:rPr>
+        <w:t>Delete local branch</w:t>
+      </w:r>
+    </w:p>
+    <w:p>
+      <w:pPr>
+        <w:rPr>
+          <w:rFonts w:ascii="Consolas" w:hAnsi="Consolas"/>
+          <w:color w:val="000000"/>
+          <w:sz w:val="23"/>
+          <w:szCs w:val="23"/>
+          <w:shd w:val="clear" w:color="auto" w:fill="FDFDFD"/>
+        </w:rPr>
+      </w:pPr>
+      <w:r>
+        <w:rPr>
+          <w:rStyle w:val="token"/>
+          <w:rFonts w:ascii="Consolas" w:hAnsi="Consolas"/>
+          <w:color w:val="2F9C0A"/>
+          <w:sz w:val="23"/>
+          <w:szCs w:val="23"/>
+        </w:rPr>
+        <w:lastRenderedPageBreak/>
+        <w:t>git</w:t>
+      </w:r>
+      <w:r>
+        <w:rPr>
+          <w:rFonts w:ascii="Consolas" w:hAnsi="Consolas"/>
+          <w:color w:val="000000"/>
+          <w:sz w:val="23"/>
+          <w:szCs w:val="23"/>
+          <w:shd w:val="clear" w:color="auto" w:fill="FDFDFD"/>
+        </w:rPr>
+        <w:t xml:space="preserve"> branch -d </w:t>
+      </w:r>
+      <w:proofErr w:type="spellStart"/>
+      <w:r>
+        <w:rPr>
+          <w:rFonts w:ascii="Consolas" w:hAnsi="Consolas"/>
+          <w:color w:val="000000"/>
+          <w:sz w:val="23"/>
+          <w:szCs w:val="23"/>
+          <w:shd w:val="clear" w:color="auto" w:fill="FDFDFD"/>
+        </w:rPr>
+        <w:t>branchName</w:t>
+      </w:r>
+      <w:proofErr w:type="spellEnd"/>
     </w:p>
     <w:p>
       <w:pPr>
@@ -2378,22 +2975,54 @@
           <w:sz w:val="28"/>
           <w:szCs w:val="28"/>
         </w:rPr>
-        <w:t xml:space="preserve"> ! [rejected]        master -&gt; master (fetch first)</w:t>
-      </w:r>
-    </w:p>
-    <w:p>
-      <w:pPr>
-        <w:rPr>
-          <w:sz w:val="28"/>
-          <w:szCs w:val="28"/>
-        </w:rPr>
-      </w:pPr>
-      <w:r>
-        <w:rPr>
-          <w:sz w:val="28"/>
-          <w:szCs w:val="28"/>
-        </w:rPr>
-        <w:t>error: failed to push some refs to 'https://github.com/Shivam5075455/Bharat-Intern.git'</w:t>
+        <w:t xml:space="preserve"> ! [</w:t>
+      </w:r>
+      <w:proofErr w:type="gramStart"/>
+      <w:r>
+        <w:rPr>
+          <w:sz w:val="28"/>
+          <w:szCs w:val="28"/>
+        </w:rPr>
+        <w:t xml:space="preserve">rejected]   </w:t>
+      </w:r>
+      <w:proofErr w:type="gramEnd"/>
+      <w:r>
+        <w:rPr>
+          <w:sz w:val="28"/>
+          <w:szCs w:val="28"/>
+        </w:rPr>
+        <w:t xml:space="preserve">     master -&gt; master (fetch first)</w:t>
+      </w:r>
+    </w:p>
+    <w:p>
+      <w:pPr>
+        <w:rPr>
+          <w:sz w:val="28"/>
+          <w:szCs w:val="28"/>
+        </w:rPr>
+      </w:pPr>
+      <w:r>
+        <w:rPr>
+          <w:sz w:val="28"/>
+          <w:szCs w:val="28"/>
+        </w:rPr>
+        <w:t>error: failed to push some refs to 'https://github.com/Shivam5075455/Bharat-</w:t>
+      </w:r>
+      <w:proofErr w:type="spellStart"/>
+      <w:r>
+        <w:rPr>
+          <w:sz w:val="28"/>
+          <w:szCs w:val="28"/>
+        </w:rPr>
+        <w:t>Intern.git</w:t>
+      </w:r>
+      <w:proofErr w:type="spellEnd"/>
+      <w:r>
+        <w:rPr>
+          <w:sz w:val="28"/>
+          <w:szCs w:val="28"/>
+        </w:rPr>
+        <w:t>'</w:t>
       </w:r>
     </w:p>
     <w:p>
@@ -2423,7 +3052,6 @@
           <w:sz w:val="28"/>
           <w:szCs w:val="28"/>
         </w:rPr>
-        <w:lastRenderedPageBreak/>
         <w:t>hint: not have locally. This is usually caused by another repository pushing</w:t>
       </w:r>
     </w:p>
@@ -2498,8 +3126,17 @@
           <w:sz w:val="28"/>
           <w:szCs w:val="28"/>
         </w:rPr>
-        <w:t>Step-1: $ git fetch origin main/master:tmp</w:t>
-      </w:r>
+        <w:t>Step-1: $ git fetch origin main/</w:t>
+      </w:r>
+      <w:proofErr w:type="spellStart"/>
+      <w:r>
+        <w:rPr>
+          <w:sz w:val="28"/>
+          <w:szCs w:val="28"/>
+        </w:rPr>
+        <w:t>master:tmp</w:t>
+      </w:r>
+      <w:proofErr w:type="spellEnd"/>
     </w:p>
     <w:p>
       <w:pPr>
@@ -2514,8 +3151,17 @@
           <w:sz w:val="28"/>
           <w:szCs w:val="28"/>
         </w:rPr>
-        <w:t xml:space="preserve">        Step-2: $ git rebase tmp</w:t>
-      </w:r>
+        <w:t xml:space="preserve">        Step-2: $ git rebase </w:t>
+      </w:r>
+      <w:proofErr w:type="spellStart"/>
+      <w:r>
+        <w:rPr>
+          <w:sz w:val="28"/>
+          <w:szCs w:val="28"/>
+        </w:rPr>
+        <w:t>tmp</w:t>
+      </w:r>
+      <w:proofErr w:type="spellEnd"/>
     </w:p>
     <w:p>
       <w:pPr>
@@ -2623,22 +3269,54 @@
           <w:sz w:val="28"/>
           <w:szCs w:val="28"/>
         </w:rPr>
-        <w:t xml:space="preserve"> ! [rejected]        master -&gt; master (non-fast-forward)</w:t>
-      </w:r>
-    </w:p>
-    <w:p>
-      <w:pPr>
-        <w:rPr>
-          <w:sz w:val="28"/>
-          <w:szCs w:val="28"/>
-        </w:rPr>
-      </w:pPr>
-      <w:r>
-        <w:rPr>
-          <w:sz w:val="28"/>
-          <w:szCs w:val="28"/>
-        </w:rPr>
-        <w:t>error: failed to push some refs to 'https://github.com/Shivam5075455/Job_Board_News_App.git'</w:t>
+        <w:t xml:space="preserve"> ! [</w:t>
+      </w:r>
+      <w:proofErr w:type="gramStart"/>
+      <w:r>
+        <w:rPr>
+          <w:sz w:val="28"/>
+          <w:szCs w:val="28"/>
+        </w:rPr>
+        <w:t xml:space="preserve">rejected]   </w:t>
+      </w:r>
+      <w:proofErr w:type="gramEnd"/>
+      <w:r>
+        <w:rPr>
+          <w:sz w:val="28"/>
+          <w:szCs w:val="28"/>
+        </w:rPr>
+        <w:t xml:space="preserve">     master -&gt; master (non-fast-forward)</w:t>
+      </w:r>
+    </w:p>
+    <w:p>
+      <w:pPr>
+        <w:rPr>
+          <w:sz w:val="28"/>
+          <w:szCs w:val="28"/>
+        </w:rPr>
+      </w:pPr>
+      <w:r>
+        <w:rPr>
+          <w:sz w:val="28"/>
+          <w:szCs w:val="28"/>
+        </w:rPr>
+        <w:t>error: failed to push some refs to 'https://github.com/Shivam5075455/</w:t>
+      </w:r>
+      <w:proofErr w:type="spellStart"/>
+      <w:r>
+        <w:rPr>
+          <w:sz w:val="28"/>
+          <w:szCs w:val="28"/>
+        </w:rPr>
+        <w:t>Job_Board_News_App.git</w:t>
+      </w:r>
+      <w:proofErr w:type="spellEnd"/>
+      <w:r>
+        <w:rPr>
+          <w:sz w:val="28"/>
+          <w:szCs w:val="28"/>
+        </w:rPr>
+        <w:t>'</w:t>
       </w:r>
     </w:p>
     <w:p>
@@ -2668,6 +3346,7 @@
           <w:sz w:val="28"/>
           <w:szCs w:val="28"/>
         </w:rPr>
+        <w:lastRenderedPageBreak/>
         <w:t>hint: its remote counterpart. Integrate the remote changes (e.g.</w:t>
       </w:r>
     </w:p>
@@ -2838,239 +3517,271 @@
           <w:sz w:val="28"/>
           <w:szCs w:val="28"/>
         </w:rPr>
+        <w:t>git push -u origin master</w:t>
+      </w:r>
+    </w:p>
+    <w:p>
+      <w:pPr>
+        <w:rPr>
+          <w:sz w:val="28"/>
+          <w:szCs w:val="28"/>
+        </w:rPr>
+      </w:pPr>
+    </w:p>
+    <w:p>
+      <w:pPr>
+        <w:rPr>
+          <w:b/>
+          <w:bCs/>
+          <w:sz w:val="28"/>
+          <w:szCs w:val="28"/>
+        </w:rPr>
+      </w:pPr>
+      <w:r>
+        <w:rPr>
+          <w:b/>
+          <w:bCs/>
+          <w:sz w:val="28"/>
+          <w:szCs w:val="28"/>
+        </w:rPr>
+        <w:t>ERROR:</w:t>
+      </w:r>
+    </w:p>
+    <w:p>
+      <w:pPr>
+        <w:rPr>
+          <w:sz w:val="28"/>
+          <w:szCs w:val="28"/>
+        </w:rPr>
+      </w:pPr>
+      <w:r>
+        <w:rPr>
+          <w:sz w:val="28"/>
+          <w:szCs w:val="28"/>
+        </w:rPr>
+        <w:t>$ git push -u origin main</w:t>
+      </w:r>
+    </w:p>
+    <w:p>
+      <w:pPr>
+        <w:rPr>
+          <w:sz w:val="28"/>
+          <w:szCs w:val="28"/>
+        </w:rPr>
+      </w:pPr>
+      <w:r>
+        <w:rPr>
+          <w:sz w:val="28"/>
+          <w:szCs w:val="28"/>
+        </w:rPr>
+        <w:t>To https://github.com/Shivam5075455/DynamicAppAPI.git</w:t>
+      </w:r>
+    </w:p>
+    <w:p>
+      <w:pPr>
+        <w:rPr>
+          <w:sz w:val="28"/>
+          <w:szCs w:val="28"/>
+        </w:rPr>
+      </w:pPr>
+      <w:r>
+        <w:rPr>
+          <w:sz w:val="28"/>
+          <w:szCs w:val="28"/>
+        </w:rPr>
+        <w:t xml:space="preserve"> ! [</w:t>
+      </w:r>
+      <w:proofErr w:type="gramStart"/>
+      <w:r>
+        <w:rPr>
+          <w:sz w:val="28"/>
+          <w:szCs w:val="28"/>
+        </w:rPr>
+        <w:t xml:space="preserve">rejected]   </w:t>
+      </w:r>
+      <w:proofErr w:type="gramEnd"/>
+      <w:r>
+        <w:rPr>
+          <w:sz w:val="28"/>
+          <w:szCs w:val="28"/>
+        </w:rPr>
+        <w:t xml:space="preserve">     main -&gt; main (non-fast-forward)</w:t>
+      </w:r>
+    </w:p>
+    <w:p>
+      <w:pPr>
+        <w:rPr>
+          <w:sz w:val="28"/>
+          <w:szCs w:val="28"/>
+        </w:rPr>
+      </w:pPr>
+      <w:r>
+        <w:rPr>
+          <w:sz w:val="28"/>
+          <w:szCs w:val="28"/>
+        </w:rPr>
+        <w:t>error: failed to push some refs to 'https://github.com/Shivam5075455/</w:t>
+      </w:r>
+      <w:proofErr w:type="spellStart"/>
+      <w:r>
+        <w:rPr>
+          <w:sz w:val="28"/>
+          <w:szCs w:val="28"/>
+        </w:rPr>
+        <w:t>DynamicAppAPI.git</w:t>
+      </w:r>
+      <w:proofErr w:type="spellEnd"/>
+      <w:r>
+        <w:rPr>
+          <w:sz w:val="28"/>
+          <w:szCs w:val="28"/>
+        </w:rPr>
+        <w:t>'</w:t>
+      </w:r>
+    </w:p>
+    <w:p>
+      <w:pPr>
+        <w:rPr>
+          <w:sz w:val="28"/>
+          <w:szCs w:val="28"/>
+        </w:rPr>
+      </w:pPr>
+      <w:r>
+        <w:rPr>
+          <w:sz w:val="28"/>
+          <w:szCs w:val="28"/>
+        </w:rPr>
+        <w:t>hint: Updates were rejected because the tip of your current branch is behind</w:t>
+      </w:r>
+    </w:p>
+    <w:p>
+      <w:pPr>
+        <w:rPr>
+          <w:sz w:val="28"/>
+          <w:szCs w:val="28"/>
+        </w:rPr>
+      </w:pPr>
+      <w:r>
+        <w:rPr>
+          <w:sz w:val="28"/>
+          <w:szCs w:val="28"/>
+        </w:rPr>
+        <w:t>hint: its remote counterpart. Integrate the remote changes (e.g.</w:t>
+      </w:r>
+    </w:p>
+    <w:p>
+      <w:pPr>
+        <w:rPr>
+          <w:sz w:val="28"/>
+          <w:szCs w:val="28"/>
+        </w:rPr>
+      </w:pPr>
+      <w:r>
+        <w:rPr>
+          <w:sz w:val="28"/>
+          <w:szCs w:val="28"/>
+        </w:rPr>
+        <w:t>hint: 'git pull ...') before pushing again.</w:t>
+      </w:r>
+    </w:p>
+    <w:p>
+      <w:pPr>
+        <w:rPr>
+          <w:sz w:val="28"/>
+          <w:szCs w:val="28"/>
+        </w:rPr>
+      </w:pPr>
+      <w:r>
+        <w:rPr>
+          <w:sz w:val="28"/>
+          <w:szCs w:val="28"/>
+        </w:rPr>
+        <w:t>hint: See the 'Note about fast-forwards' in 'git push --help' for details.</w:t>
+      </w:r>
+    </w:p>
+    <w:p>
+      <w:pPr>
+        <w:rPr>
+          <w:sz w:val="28"/>
+          <w:szCs w:val="28"/>
+        </w:rPr>
+      </w:pPr>
+    </w:p>
+    <w:p>
+      <w:pPr>
+        <w:rPr>
+          <w:sz w:val="28"/>
+          <w:szCs w:val="28"/>
+        </w:rPr>
+      </w:pPr>
+      <w:r>
+        <w:rPr>
+          <w:b/>
+          <w:bCs/>
+          <w:sz w:val="28"/>
+          <w:szCs w:val="28"/>
+        </w:rPr>
+        <w:t>SOLUTION:</w:t>
+      </w:r>
+      <w:r>
+        <w:rPr>
+          <w:sz w:val="28"/>
+          <w:szCs w:val="28"/>
+        </w:rPr>
+        <w:t xml:space="preserve"> Pull Changes and Rebase:</w:t>
+      </w:r>
+    </w:p>
+    <w:p>
+      <w:pPr>
+        <w:rPr>
+          <w:sz w:val="28"/>
+          <w:szCs w:val="28"/>
+        </w:rPr>
+      </w:pPr>
+      <w:r>
+        <w:rPr>
+          <w:sz w:val="28"/>
+          <w:szCs w:val="28"/>
+        </w:rPr>
+        <w:t># Fetch changes from the remote repository</w:t>
+      </w:r>
+    </w:p>
+    <w:p>
+      <w:pPr>
+        <w:rPr>
+          <w:sz w:val="28"/>
+          <w:szCs w:val="28"/>
+        </w:rPr>
+      </w:pPr>
+      <w:r>
+        <w:rPr>
+          <w:sz w:val="28"/>
+          <w:szCs w:val="28"/>
+        </w:rPr>
+        <w:t>$ git fetch origin</w:t>
+      </w:r>
+    </w:p>
+    <w:p>
+      <w:pPr>
+        <w:rPr>
+          <w:sz w:val="28"/>
+          <w:szCs w:val="28"/>
+        </w:rPr>
+      </w:pPr>
+    </w:p>
+    <w:p>
+      <w:pPr>
+        <w:rPr>
+          <w:sz w:val="28"/>
+          <w:szCs w:val="28"/>
+        </w:rPr>
+      </w:pPr>
+      <w:r>
+        <w:rPr>
+          <w:sz w:val="28"/>
+          <w:szCs w:val="28"/>
+        </w:rPr>
         <w:lastRenderedPageBreak/>
-        <w:t>git push -u origin master</w:t>
-      </w:r>
-    </w:p>
-    <w:p>
-      <w:pPr>
-        <w:rPr>
-          <w:sz w:val="28"/>
-          <w:szCs w:val="28"/>
-        </w:rPr>
-      </w:pPr>
-    </w:p>
-    <w:p>
-      <w:pPr>
-        <w:rPr>
-          <w:b/>
-          <w:bCs/>
-          <w:sz w:val="28"/>
-          <w:szCs w:val="28"/>
-        </w:rPr>
-      </w:pPr>
-      <w:r>
-        <w:rPr>
-          <w:b/>
-          <w:bCs/>
-          <w:sz w:val="28"/>
-          <w:szCs w:val="28"/>
-        </w:rPr>
-        <w:t>ERROR:</w:t>
-      </w:r>
-    </w:p>
-    <w:p>
-      <w:pPr>
-        <w:rPr>
-          <w:sz w:val="28"/>
-          <w:szCs w:val="28"/>
-        </w:rPr>
-      </w:pPr>
-      <w:r>
-        <w:rPr>
-          <w:sz w:val="28"/>
-          <w:szCs w:val="28"/>
-        </w:rPr>
-        <w:t>$ git push -u origin main</w:t>
-      </w:r>
-    </w:p>
-    <w:p>
-      <w:pPr>
-        <w:rPr>
-          <w:sz w:val="28"/>
-          <w:szCs w:val="28"/>
-        </w:rPr>
-      </w:pPr>
-      <w:r>
-        <w:rPr>
-          <w:sz w:val="28"/>
-          <w:szCs w:val="28"/>
-        </w:rPr>
-        <w:t>To https://github.com/Shivam5075455/DynamicAppAPI.git</w:t>
-      </w:r>
-    </w:p>
-    <w:p>
-      <w:pPr>
-        <w:rPr>
-          <w:sz w:val="28"/>
-          <w:szCs w:val="28"/>
-        </w:rPr>
-      </w:pPr>
-      <w:r>
-        <w:rPr>
-          <w:sz w:val="28"/>
-          <w:szCs w:val="28"/>
-        </w:rPr>
-        <w:t xml:space="preserve"> ! [rejected]        main -&gt; main (non-fast-forward)</w:t>
-      </w:r>
-    </w:p>
-    <w:p>
-      <w:pPr>
-        <w:rPr>
-          <w:sz w:val="28"/>
-          <w:szCs w:val="28"/>
-        </w:rPr>
-      </w:pPr>
-      <w:r>
-        <w:rPr>
-          <w:sz w:val="28"/>
-          <w:szCs w:val="28"/>
-        </w:rPr>
-        <w:t>error: failed to push some refs to 'https://github.com/Shivam5075455/DynamicAppAPI.git'</w:t>
-      </w:r>
-    </w:p>
-    <w:p>
-      <w:pPr>
-        <w:rPr>
-          <w:sz w:val="28"/>
-          <w:szCs w:val="28"/>
-        </w:rPr>
-      </w:pPr>
-      <w:r>
-        <w:rPr>
-          <w:sz w:val="28"/>
-          <w:szCs w:val="28"/>
-        </w:rPr>
-        <w:t>hint: Updates were rejected because the tip of your current branch is behind</w:t>
-      </w:r>
-    </w:p>
-    <w:p>
-      <w:pPr>
-        <w:rPr>
-          <w:sz w:val="28"/>
-          <w:szCs w:val="28"/>
-        </w:rPr>
-      </w:pPr>
-      <w:r>
-        <w:rPr>
-          <w:sz w:val="28"/>
-          <w:szCs w:val="28"/>
-        </w:rPr>
-        <w:t>hint: its remote counterpart. Integrate the remote changes (e.g.</w:t>
-      </w:r>
-    </w:p>
-    <w:p>
-      <w:pPr>
-        <w:rPr>
-          <w:sz w:val="28"/>
-          <w:szCs w:val="28"/>
-        </w:rPr>
-      </w:pPr>
-      <w:r>
-        <w:rPr>
-          <w:sz w:val="28"/>
-          <w:szCs w:val="28"/>
-        </w:rPr>
-        <w:t>hint: 'git pull ...') before pushing again.</w:t>
-      </w:r>
-    </w:p>
-    <w:p>
-      <w:pPr>
-        <w:rPr>
-          <w:sz w:val="28"/>
-          <w:szCs w:val="28"/>
-        </w:rPr>
-      </w:pPr>
-      <w:r>
-        <w:rPr>
-          <w:sz w:val="28"/>
-          <w:szCs w:val="28"/>
-        </w:rPr>
-        <w:t>hint: See the 'Note about fast-forwards' in 'git push --help' for details.</w:t>
-      </w:r>
-    </w:p>
-    <w:p>
-      <w:pPr>
-        <w:rPr>
-          <w:sz w:val="28"/>
-          <w:szCs w:val="28"/>
-        </w:rPr>
-      </w:pPr>
-    </w:p>
-    <w:p>
-      <w:pPr>
-        <w:rPr>
-          <w:sz w:val="28"/>
-          <w:szCs w:val="28"/>
-        </w:rPr>
-      </w:pPr>
-      <w:r>
-        <w:rPr>
-          <w:b/>
-          <w:bCs/>
-          <w:sz w:val="28"/>
-          <w:szCs w:val="28"/>
-        </w:rPr>
-        <w:t>SOLUTION:</w:t>
-      </w:r>
-      <w:r>
-        <w:rPr>
-          <w:sz w:val="28"/>
-          <w:szCs w:val="28"/>
-        </w:rPr>
-        <w:t xml:space="preserve"> Pull Changes and Rebase:</w:t>
-      </w:r>
-    </w:p>
-    <w:p>
-      <w:pPr>
-        <w:rPr>
-          <w:sz w:val="28"/>
-          <w:szCs w:val="28"/>
-        </w:rPr>
-      </w:pPr>
-      <w:r>
-        <w:rPr>
-          <w:sz w:val="28"/>
-          <w:szCs w:val="28"/>
-        </w:rPr>
-        <w:t># Fetch changes from the remote repository</w:t>
-      </w:r>
-    </w:p>
-    <w:p>
-      <w:pPr>
-        <w:rPr>
-          <w:sz w:val="28"/>
-          <w:szCs w:val="28"/>
-        </w:rPr>
-      </w:pPr>
-      <w:r>
-        <w:rPr>
-          <w:sz w:val="28"/>
-          <w:szCs w:val="28"/>
-        </w:rPr>
-        <w:t>$ git fetch origin</w:t>
-      </w:r>
-    </w:p>
-    <w:p>
-      <w:pPr>
-        <w:rPr>
-          <w:sz w:val="28"/>
-          <w:szCs w:val="28"/>
-        </w:rPr>
-      </w:pPr>
-    </w:p>
-    <w:p>
-      <w:pPr>
-        <w:rPr>
-          <w:sz w:val="28"/>
-          <w:szCs w:val="28"/>
-        </w:rPr>
-      </w:pPr>
-      <w:r>
-        <w:rPr>
-          <w:sz w:val="28"/>
-          <w:szCs w:val="28"/>
-        </w:rPr>
         <w:t>CHOOSE ONE MERGE OR REBASE</w:t>
       </w:r>
     </w:p>
@@ -3363,7 +4074,7 @@
 </file>
 
 <file path=word/styles.xml><?xml version="1.0" encoding="utf-8"?>
-<w:styles xmlns:mc="http://schemas.openxmlformats.org/markup-compatibility/2006" xmlns:r="http://schemas.openxmlformats.org/officeDocument/2006/relationships" xmlns:w="http://schemas.openxmlformats.org/wordprocessingml/2006/main" xmlns:w14="http://schemas.microsoft.com/office/word/2010/wordml" xmlns:w15="http://schemas.microsoft.com/office/word/2012/wordml" xmlns:w16cex="http://schemas.microsoft.com/office/word/2018/wordml/cex" xmlns:w16cid="http://schemas.microsoft.com/office/word/2016/wordml/cid" xmlns:w16="http://schemas.microsoft.com/office/word/2018/wordml" xmlns:w16sdtdh="http://schemas.microsoft.com/office/word/2020/wordml/sdtdatahash" xmlns:w16se="http://schemas.microsoft.com/office/word/2015/wordml/symex" mc:Ignorable="w14 w15 w16se w16cid w16 w16cex w16sdtdh">
+<w:styles xmlns:mc="http://schemas.openxmlformats.org/markup-compatibility/2006" xmlns:r="http://schemas.openxmlformats.org/officeDocument/2006/relationships" xmlns:w="http://schemas.openxmlformats.org/wordprocessingml/2006/main" xmlns:w14="http://schemas.microsoft.com/office/word/2010/wordml" xmlns:w15="http://schemas.microsoft.com/office/word/2012/wordml" xmlns:w16cex="http://schemas.microsoft.com/office/word/2018/wordml/cex" xmlns:w16cid="http://schemas.microsoft.com/office/word/2016/wordml/cid" xmlns:w16="http://schemas.microsoft.com/office/word/2018/wordml" xmlns:w16du="http://schemas.microsoft.com/office/word/2023/wordml/word16du" xmlns:w16sdtdh="http://schemas.microsoft.com/office/word/2020/wordml/sdtdatahash" xmlns:w16se="http://schemas.microsoft.com/office/word/2015/wordml/symex" mc:Ignorable="w14 w15 w16se w16cid w16 w16cex w16sdtdh w16du">
   <w:docDefaults>
     <w:rPrDefault>
       <w:rPr>
@@ -3762,6 +4473,7 @@
   <w:style w:type="paragraph" w:default="1" w:styleId="Normal">
     <w:name w:val="Normal"/>
     <w:qFormat/>
+    <w:rsid w:val="00A775CC"/>
   </w:style>
   <w:style w:type="character" w:default="1" w:styleId="DefaultParagraphFont">
     <w:name w:val="Default Paragraph Font"/>
@@ -3789,6 +4501,11 @@
     <w:uiPriority w:val="99"/>
     <w:semiHidden/>
     <w:unhideWhenUsed/>
+  </w:style>
+  <w:style w:type="character" w:customStyle="1" w:styleId="token">
+    <w:name w:val="token"/>
+    <w:basedOn w:val="DefaultParagraphFont"/>
+    <w:rsid w:val="00A775CC"/>
   </w:style>
 </w:styles>
 </file>

</xml_diff>